<commit_message>
added HW4 and worked on HW3 SelfCheck
</commit_message>
<xml_diff>
--- a/HW3 SelfCheck.docx
+++ b/HW3 SelfCheck.docx
@@ -1,6 +1,6 @@
 
 <file path=word/document.xml><?xml version="1.0" encoding="utf-8"?>
-<w:document xmlns:wpc="http://schemas.microsoft.com/office/word/2010/wordprocessingCanvas" xmlns:mc="http://schemas.openxmlformats.org/markup-compatibility/2006" xmlns:o="urn:schemas-microsoft-com:office:office" xmlns:r="http://schemas.openxmlformats.org/officeDocument/2006/relationships" xmlns:m="http://schemas.openxmlformats.org/officeDocument/2006/math" xmlns:v="urn:schemas-microsoft-com:vml" xmlns:wp14="http://schemas.microsoft.com/office/word/2010/wordprocessingDrawing" xmlns:wp="http://schemas.openxmlformats.org/drawingml/2006/wordprocessingDrawing" xmlns:w10="urn:schemas-microsoft-com:office:word" xmlns:w="http://schemas.openxmlformats.org/wordprocessingml/2006/main" xmlns:w14="http://schemas.microsoft.com/office/word/2010/wordml" xmlns:w15="http://schemas.microsoft.com/office/word/2012/wordml" xmlns:wpg="http://schemas.microsoft.com/office/word/2010/wordprocessingGroup" xmlns:wpi="http://schemas.microsoft.com/office/word/2010/wordprocessingInk" xmlns:wne="http://schemas.microsoft.com/office/word/2006/wordml" xmlns:wps="http://schemas.microsoft.com/office/word/2010/wordprocessingShape" mc:Ignorable="w14 w15 wp14">
+<w:document xmlns:wpc="http://schemas.microsoft.com/office/word/2010/wordprocessingCanvas" xmlns:cx="http://schemas.microsoft.com/office/drawing/2014/chartex" xmlns:cx1="http://schemas.microsoft.com/office/drawing/2015/9/8/chartex" xmlns:mc="http://schemas.openxmlformats.org/markup-compatibility/2006" xmlns:o="urn:schemas-microsoft-com:office:office" xmlns:r="http://schemas.openxmlformats.org/officeDocument/2006/relationships" xmlns:m="http://schemas.openxmlformats.org/officeDocument/2006/math" xmlns:v="urn:schemas-microsoft-com:vml" xmlns:wp14="http://schemas.microsoft.com/office/word/2010/wordprocessingDrawing" xmlns:wp="http://schemas.openxmlformats.org/drawingml/2006/wordprocessingDrawing" xmlns:w10="urn:schemas-microsoft-com:office:word" xmlns:w="http://schemas.openxmlformats.org/wordprocessingml/2006/main" xmlns:w14="http://schemas.microsoft.com/office/word/2010/wordml" xmlns:w15="http://schemas.microsoft.com/office/word/2012/wordml" xmlns:w16se="http://schemas.microsoft.com/office/word/2015/wordml/symex" xmlns:wpg="http://schemas.microsoft.com/office/word/2010/wordprocessingGroup" xmlns:wpi="http://schemas.microsoft.com/office/word/2010/wordprocessingInk" xmlns:wne="http://schemas.microsoft.com/office/word/2006/wordml" xmlns:wps="http://schemas.microsoft.com/office/word/2010/wordprocessingShape" mc:Ignorable="w14 w15 w16se wp14">
   <w:body>
     <w:p>
       <w:pPr>
@@ -287,8 +287,6 @@
         </w:rPr>
         <w:t xml:space="preserve">significantly </w:t>
       </w:r>
-      <w:bookmarkStart w:id="0" w:name="_GoBack"/>
-      <w:bookmarkEnd w:id="0"/>
       <w:r>
         <w:rPr>
           <w:b/>
@@ -455,19 +453,31 @@
           <w:tcPr>
             <w:tcW w:w="1972" w:type="dxa"/>
           </w:tcPr>
-          <w:p/>
+          <w:p>
+            <w:r>
+              <w:t>Y</w:t>
+            </w:r>
+          </w:p>
         </w:tc>
         <w:tc>
           <w:tcPr>
             <w:tcW w:w="2070" w:type="dxa"/>
           </w:tcPr>
-          <w:p/>
+          <w:p>
+            <w:r>
+              <w:t>Y</w:t>
+            </w:r>
+          </w:p>
         </w:tc>
         <w:tc>
           <w:tcPr>
             <w:tcW w:w="3870" w:type="dxa"/>
           </w:tcPr>
-          <w:p/>
+          <w:p>
+            <w:r>
+              <w:t>Y</w:t>
+            </w:r>
+          </w:p>
         </w:tc>
       </w:tr>
       <w:tr>
@@ -485,19 +495,31 @@
           <w:tcPr>
             <w:tcW w:w="1972" w:type="dxa"/>
           </w:tcPr>
-          <w:p/>
+          <w:p>
+            <w:r>
+              <w:t>N</w:t>
+            </w:r>
+          </w:p>
         </w:tc>
         <w:tc>
           <w:tcPr>
             <w:tcW w:w="2070" w:type="dxa"/>
           </w:tcPr>
-          <w:p/>
+          <w:p>
+            <w:r>
+              <w:t>N</w:t>
+            </w:r>
+          </w:p>
         </w:tc>
         <w:tc>
           <w:tcPr>
             <w:tcW w:w="3870" w:type="dxa"/>
           </w:tcPr>
-          <w:p/>
+          <w:p>
+            <w:r>
+              <w:t>N</w:t>
+            </w:r>
+          </w:p>
         </w:tc>
       </w:tr>
       <w:tr>
@@ -515,19 +537,31 @@
           <w:tcPr>
             <w:tcW w:w="1972" w:type="dxa"/>
           </w:tcPr>
-          <w:p/>
+          <w:p>
+            <w:r>
+              <w:t>N</w:t>
+            </w:r>
+          </w:p>
         </w:tc>
         <w:tc>
           <w:tcPr>
             <w:tcW w:w="2070" w:type="dxa"/>
           </w:tcPr>
-          <w:p/>
+          <w:p>
+            <w:r>
+              <w:t>N</w:t>
+            </w:r>
+          </w:p>
         </w:tc>
         <w:tc>
           <w:tcPr>
             <w:tcW w:w="3870" w:type="dxa"/>
           </w:tcPr>
-          <w:p/>
+          <w:p>
+            <w:r>
+              <w:t>N</w:t>
+            </w:r>
+          </w:p>
         </w:tc>
       </w:tr>
       <w:tr>
@@ -545,19 +579,31 @@
           <w:tcPr>
             <w:tcW w:w="1972" w:type="dxa"/>
           </w:tcPr>
-          <w:p/>
+          <w:p>
+            <w:r>
+              <w:t>Y</w:t>
+            </w:r>
+          </w:p>
         </w:tc>
         <w:tc>
           <w:tcPr>
             <w:tcW w:w="2070" w:type="dxa"/>
           </w:tcPr>
-          <w:p/>
+          <w:p>
+            <w:r>
+              <w:t>Y</w:t>
+            </w:r>
+          </w:p>
         </w:tc>
         <w:tc>
           <w:tcPr>
             <w:tcW w:w="3870" w:type="dxa"/>
           </w:tcPr>
-          <w:p/>
+          <w:p>
+            <w:r>
+              <w:t>Y</w:t>
+            </w:r>
+          </w:p>
         </w:tc>
       </w:tr>
       <w:tr>
@@ -575,19 +621,31 @@
           <w:tcPr>
             <w:tcW w:w="1972" w:type="dxa"/>
           </w:tcPr>
-          <w:p/>
+          <w:p>
+            <w:r>
+              <w:t>Y</w:t>
+            </w:r>
+          </w:p>
         </w:tc>
         <w:tc>
           <w:tcPr>
             <w:tcW w:w="2070" w:type="dxa"/>
           </w:tcPr>
-          <w:p/>
+          <w:p>
+            <w:r>
+              <w:t>Y</w:t>
+            </w:r>
+          </w:p>
         </w:tc>
         <w:tc>
           <w:tcPr>
             <w:tcW w:w="3870" w:type="dxa"/>
           </w:tcPr>
-          <w:p/>
+          <w:p>
+            <w:r>
+              <w:t>Y</w:t>
+            </w:r>
+          </w:p>
         </w:tc>
       </w:tr>
       <w:tr>
@@ -605,19 +663,31 @@
           <w:tcPr>
             <w:tcW w:w="1972" w:type="dxa"/>
           </w:tcPr>
-          <w:p/>
+          <w:p>
+            <w:r>
+              <w:t>N</w:t>
+            </w:r>
+          </w:p>
         </w:tc>
         <w:tc>
           <w:tcPr>
             <w:tcW w:w="2070" w:type="dxa"/>
           </w:tcPr>
-          <w:p/>
+          <w:p>
+            <w:r>
+              <w:t>N</w:t>
+            </w:r>
+          </w:p>
         </w:tc>
         <w:tc>
           <w:tcPr>
             <w:tcW w:w="3870" w:type="dxa"/>
           </w:tcPr>
-          <w:p/>
+          <w:p>
+            <w:r>
+              <w:t>N</w:t>
+            </w:r>
+          </w:p>
         </w:tc>
       </w:tr>
       <w:tr>
@@ -635,19 +705,31 @@
           <w:tcPr>
             <w:tcW w:w="1972" w:type="dxa"/>
           </w:tcPr>
-          <w:p/>
+          <w:p>
+            <w:r>
+              <w:t>N</w:t>
+            </w:r>
+          </w:p>
         </w:tc>
         <w:tc>
           <w:tcPr>
             <w:tcW w:w="2070" w:type="dxa"/>
           </w:tcPr>
-          <w:p/>
+          <w:p>
+            <w:r>
+              <w:t>N</w:t>
+            </w:r>
+          </w:p>
         </w:tc>
         <w:tc>
           <w:tcPr>
             <w:tcW w:w="3870" w:type="dxa"/>
           </w:tcPr>
-          <w:p/>
+          <w:p>
+            <w:r>
+              <w:t>N</w:t>
+            </w:r>
+          </w:p>
         </w:tc>
       </w:tr>
       <w:tr>
@@ -665,19 +747,31 @@
           <w:tcPr>
             <w:tcW w:w="1972" w:type="dxa"/>
           </w:tcPr>
-          <w:p/>
+          <w:p>
+            <w:r>
+              <w:t>Y</w:t>
+            </w:r>
+          </w:p>
         </w:tc>
         <w:tc>
           <w:tcPr>
             <w:tcW w:w="2070" w:type="dxa"/>
           </w:tcPr>
-          <w:p/>
+          <w:p>
+            <w:r>
+              <w:t>Y</w:t>
+            </w:r>
+          </w:p>
         </w:tc>
         <w:tc>
           <w:tcPr>
             <w:tcW w:w="3870" w:type="dxa"/>
           </w:tcPr>
-          <w:p/>
+          <w:p>
+            <w:r>
+              <w:t>Y</w:t>
+            </w:r>
+          </w:p>
         </w:tc>
       </w:tr>
       <w:tr>
@@ -695,19 +789,31 @@
           <w:tcPr>
             <w:tcW w:w="1972" w:type="dxa"/>
           </w:tcPr>
-          <w:p/>
+          <w:p>
+            <w:r>
+              <w:t>Y</w:t>
+            </w:r>
+          </w:p>
         </w:tc>
         <w:tc>
           <w:tcPr>
             <w:tcW w:w="2070" w:type="dxa"/>
           </w:tcPr>
-          <w:p/>
+          <w:p>
+            <w:r>
+              <w:t>Y</w:t>
+            </w:r>
+          </w:p>
         </w:tc>
         <w:tc>
           <w:tcPr>
             <w:tcW w:w="3870" w:type="dxa"/>
           </w:tcPr>
-          <w:p/>
+          <w:p>
+            <w:r>
+              <w:t>Y</w:t>
+            </w:r>
+          </w:p>
         </w:tc>
       </w:tr>
       <w:tr>
@@ -725,19 +831,31 @@
           <w:tcPr>
             <w:tcW w:w="1972" w:type="dxa"/>
           </w:tcPr>
-          <w:p/>
+          <w:p>
+            <w:r>
+              <w:t>Y</w:t>
+            </w:r>
+          </w:p>
         </w:tc>
         <w:tc>
           <w:tcPr>
             <w:tcW w:w="2070" w:type="dxa"/>
           </w:tcPr>
-          <w:p/>
+          <w:p>
+            <w:r>
+              <w:t>Y</w:t>
+            </w:r>
+          </w:p>
         </w:tc>
         <w:tc>
           <w:tcPr>
             <w:tcW w:w="3870" w:type="dxa"/>
           </w:tcPr>
-          <w:p/>
+          <w:p>
+            <w:r>
+              <w:t>Y</w:t>
+            </w:r>
+          </w:p>
         </w:tc>
       </w:tr>
       <w:tr>
@@ -755,19 +873,31 @@
           <w:tcPr>
             <w:tcW w:w="1972" w:type="dxa"/>
           </w:tcPr>
-          <w:p/>
+          <w:p>
+            <w:r>
+              <w:t>N</w:t>
+            </w:r>
+          </w:p>
         </w:tc>
         <w:tc>
           <w:tcPr>
             <w:tcW w:w="2070" w:type="dxa"/>
           </w:tcPr>
-          <w:p/>
+          <w:p>
+            <w:r>
+              <w:t>N</w:t>
+            </w:r>
+          </w:p>
         </w:tc>
         <w:tc>
           <w:tcPr>
             <w:tcW w:w="3870" w:type="dxa"/>
           </w:tcPr>
-          <w:p/>
+          <w:p>
+            <w:r>
+              <w:t>N</w:t>
+            </w:r>
+          </w:p>
         </w:tc>
       </w:tr>
       <w:tr>
@@ -785,19 +915,31 @@
           <w:tcPr>
             <w:tcW w:w="1972" w:type="dxa"/>
           </w:tcPr>
-          <w:p/>
+          <w:p>
+            <w:r>
+              <w:t>Y</w:t>
+            </w:r>
+          </w:p>
         </w:tc>
         <w:tc>
           <w:tcPr>
             <w:tcW w:w="2070" w:type="dxa"/>
           </w:tcPr>
-          <w:p/>
+          <w:p>
+            <w:r>
+              <w:t>Y</w:t>
+            </w:r>
+          </w:p>
         </w:tc>
         <w:tc>
           <w:tcPr>
             <w:tcW w:w="3870" w:type="dxa"/>
           </w:tcPr>
-          <w:p/>
+          <w:p>
+            <w:r>
+              <w:t>Y</w:t>
+            </w:r>
+          </w:p>
         </w:tc>
       </w:tr>
       <w:tr>
@@ -815,19 +957,31 @@
           <w:tcPr>
             <w:tcW w:w="1972" w:type="dxa"/>
           </w:tcPr>
-          <w:p/>
+          <w:p>
+            <w:r>
+              <w:t>N</w:t>
+            </w:r>
+          </w:p>
         </w:tc>
         <w:tc>
           <w:tcPr>
             <w:tcW w:w="2070" w:type="dxa"/>
           </w:tcPr>
-          <w:p/>
+          <w:p>
+            <w:r>
+              <w:t>N</w:t>
+            </w:r>
+          </w:p>
         </w:tc>
         <w:tc>
           <w:tcPr>
             <w:tcW w:w="3870" w:type="dxa"/>
           </w:tcPr>
-          <w:p/>
+          <w:p>
+            <w:r>
+              <w:t>N</w:t>
+            </w:r>
+          </w:p>
         </w:tc>
       </w:tr>
       <w:tr>
@@ -845,19 +999,31 @@
           <w:tcPr>
             <w:tcW w:w="1972" w:type="dxa"/>
           </w:tcPr>
-          <w:p/>
+          <w:p>
+            <w:r>
+              <w:t>N</w:t>
+            </w:r>
+          </w:p>
         </w:tc>
         <w:tc>
           <w:tcPr>
             <w:tcW w:w="2070" w:type="dxa"/>
           </w:tcPr>
-          <w:p/>
+          <w:p>
+            <w:r>
+              <w:t>N</w:t>
+            </w:r>
+          </w:p>
         </w:tc>
         <w:tc>
           <w:tcPr>
             <w:tcW w:w="3870" w:type="dxa"/>
           </w:tcPr>
-          <w:p/>
+          <w:p>
+            <w:r>
+              <w:t>N</w:t>
+            </w:r>
+          </w:p>
         </w:tc>
       </w:tr>
       <w:tr>
@@ -875,19 +1041,33 @@
           <w:tcPr>
             <w:tcW w:w="1972" w:type="dxa"/>
           </w:tcPr>
-          <w:p/>
+          <w:p>
+            <w:r>
+              <w:t>N</w:t>
+            </w:r>
+          </w:p>
         </w:tc>
         <w:tc>
           <w:tcPr>
             <w:tcW w:w="2070" w:type="dxa"/>
           </w:tcPr>
-          <w:p/>
+          <w:p>
+            <w:r>
+              <w:t>N</w:t>
+            </w:r>
+          </w:p>
         </w:tc>
         <w:tc>
           <w:tcPr>
             <w:tcW w:w="3870" w:type="dxa"/>
           </w:tcPr>
-          <w:p/>
+          <w:p>
+            <w:r>
+              <w:t>N</w:t>
+            </w:r>
+            <w:bookmarkStart w:id="0" w:name="_GoBack"/>
+            <w:bookmarkEnd w:id="0"/>
+          </w:p>
         </w:tc>
       </w:tr>
     </w:tbl>
@@ -910,7 +1090,7 @@
 </file>
 
 <file path=word/styles.xml><?xml version="1.0" encoding="utf-8"?>
-<w:styles xmlns:mc="http://schemas.openxmlformats.org/markup-compatibility/2006" xmlns:r="http://schemas.openxmlformats.org/officeDocument/2006/relationships" xmlns:w="http://schemas.openxmlformats.org/wordprocessingml/2006/main" xmlns:w14="http://schemas.microsoft.com/office/word/2010/wordml" xmlns:w15="http://schemas.microsoft.com/office/word/2012/wordml" mc:Ignorable="w14 w15">
+<w:styles xmlns:mc="http://schemas.openxmlformats.org/markup-compatibility/2006" xmlns:r="http://schemas.openxmlformats.org/officeDocument/2006/relationships" xmlns:w="http://schemas.openxmlformats.org/wordprocessingml/2006/main" xmlns:w14="http://schemas.microsoft.com/office/word/2010/wordml" xmlns:w15="http://schemas.microsoft.com/office/word/2012/wordml" xmlns:w16se="http://schemas.microsoft.com/office/word/2015/wordml/symex" mc:Ignorable="w14 w15 w16se">
   <w:docDefaults>
     <w:rPrDefault>
       <w:rPr>

</xml_diff>